<commit_message>
Created more level stuff, organized folders, created spin for player
</commit_message>
<xml_diff>
--- a/Project Gamma Planning/Character Abilities.docx
+++ b/Project Gamma Planning/Character Abilities.docx
@@ -1,6 +1,6 @@
 
 <file path=word/document.xml><?xml version="1.0" encoding="utf-8"?>
-<w:document xmlns:wpc="http://schemas.microsoft.com/office/word/2010/wordprocessingCanvas" xmlns:cx="http://schemas.microsoft.com/office/drawing/2014/chartex" xmlns:cx1="http://schemas.microsoft.com/office/drawing/2015/9/8/chartex" xmlns:cx2="http://schemas.microsoft.com/office/drawing/2015/10/21/chartex" xmlns:cx3="http://schemas.microsoft.com/office/drawing/2016/5/9/chartex" xmlns:cx4="http://schemas.microsoft.com/office/drawing/2016/5/10/chartex" xmlns:cx5="http://schemas.microsoft.com/office/drawing/2016/5/11/chartex" xmlns:cx6="http://schemas.microsoft.com/office/drawing/2016/5/12/chartex" xmlns:cx7="http://schemas.microsoft.com/office/drawing/2016/5/13/chartex" xmlns:cx8="http://schemas.microsoft.com/office/drawing/2016/5/14/chartex" xmlns:mc="http://schemas.openxmlformats.org/markup-compatibility/2006" xmlns:aink="http://schemas.microsoft.com/office/drawing/2016/ink" xmlns:am3d="http://schemas.microsoft.com/office/drawing/2017/model3d" xmlns:o="urn:schemas-microsoft-com:office:office" xmlns:r="http://schemas.openxmlformats.org/officeDocument/2006/relationships" xmlns:m="http://schemas.openxmlformats.org/officeDocument/2006/math" xmlns:v="urn:schemas-microsoft-com:vml" xmlns:wp14="http://schemas.microsoft.com/office/word/2010/wordprocessingDrawing" xmlns:wp="http://schemas.openxmlformats.org/drawingml/2006/wordprocessingDrawing" xmlns:w10="urn:schemas-microsoft-com:office:word" xmlns:w="http://schemas.openxmlformats.org/wordprocessingml/2006/main" xmlns:w14="http://schemas.microsoft.com/office/word/2010/wordml" xmlns:w15="http://schemas.microsoft.com/office/word/2012/wordml" xmlns:w16se="http://schemas.microsoft.com/office/word/2015/wordml/symex" xmlns:wpg="http://schemas.microsoft.com/office/word/2010/wordprocessingGroup" xmlns:wpi="http://schemas.microsoft.com/office/word/2010/wordprocessingInk" xmlns:wne="http://schemas.microsoft.com/office/word/2006/wordml" xmlns:wps="http://schemas.microsoft.com/office/word/2010/wordprocessingShape" mc:Ignorable="w14 w15 w16se wp14">
+<w:document xmlns:wpc="http://schemas.microsoft.com/office/word/2010/wordprocessingCanvas" xmlns:cx="http://schemas.microsoft.com/office/drawing/2014/chartex" xmlns:cx1="http://schemas.microsoft.com/office/drawing/2015/9/8/chartex" xmlns:cx2="http://schemas.microsoft.com/office/drawing/2015/10/21/chartex" xmlns:cx3="http://schemas.microsoft.com/office/drawing/2016/5/9/chartex" xmlns:cx4="http://schemas.microsoft.com/office/drawing/2016/5/10/chartex" xmlns:cx5="http://schemas.microsoft.com/office/drawing/2016/5/11/chartex" xmlns:cx6="http://schemas.microsoft.com/office/drawing/2016/5/12/chartex" xmlns:cx7="http://schemas.microsoft.com/office/drawing/2016/5/13/chartex" xmlns:cx8="http://schemas.microsoft.com/office/drawing/2016/5/14/chartex" xmlns:mc="http://schemas.openxmlformats.org/markup-compatibility/2006" xmlns:aink="http://schemas.microsoft.com/office/drawing/2016/ink" xmlns:am3d="http://schemas.microsoft.com/office/drawing/2017/model3d" xmlns:o="urn:schemas-microsoft-com:office:office" xmlns:r="http://schemas.openxmlformats.org/officeDocument/2006/relationships" xmlns:m="http://schemas.openxmlformats.org/officeDocument/2006/math" xmlns:v="urn:schemas-microsoft-com:vml" xmlns:wp14="http://schemas.microsoft.com/office/word/2010/wordprocessingDrawing" xmlns:wp="http://schemas.openxmlformats.org/drawingml/2006/wordprocessingDrawing" xmlns:w10="urn:schemas-microsoft-com:office:word" xmlns:w="http://schemas.openxmlformats.org/wordprocessingml/2006/main" xmlns:w14="http://schemas.microsoft.com/office/word/2010/wordml" xmlns:w15="http://schemas.microsoft.com/office/word/2012/wordml" xmlns:w16cid="http://schemas.microsoft.com/office/word/2016/wordml/cid" xmlns:w16se="http://schemas.microsoft.com/office/word/2015/wordml/symex" xmlns:wpg="http://schemas.microsoft.com/office/word/2010/wordprocessingGroup" xmlns:wpi="http://schemas.microsoft.com/office/word/2010/wordprocessingInk" xmlns:wne="http://schemas.microsoft.com/office/word/2006/wordml" xmlns:wps="http://schemas.microsoft.com/office/word/2010/wordprocessingShape" mc:Ignorable="w14 w15 w16se w16cid wp14">
   <w:body>
     <w:p>
       <w:pPr>
@@ -10,6 +10,15 @@
           <w:sz w:val="28"/>
         </w:rPr>
       </w:pPr>
+      <w:r>
+        <w:rPr>
+          <w:rFonts w:ascii="Leelawadee UI" w:hAnsi="Leelawadee UI" w:cs="Leelawadee UI"/>
+          <w:sz w:val="28"/>
+        </w:rPr>
+        <w:t xml:space="preserve">Project Gamma </w:t>
+      </w:r>
+      <w:bookmarkStart w:id="0" w:name="_GoBack"/>
+      <w:bookmarkEnd w:id="0"/>
       <w:r>
         <w:rPr>
           <w:rFonts w:ascii="Leelawadee UI" w:hAnsi="Leelawadee UI" w:cs="Leelawadee UI"/>
@@ -387,30 +396,14 @@
                 <w:rFonts w:ascii="Leelawadee UI" w:hAnsi="Leelawadee UI" w:cs="Leelawadee UI"/>
                 <w:sz w:val="24"/>
               </w:rPr>
-              <w:t xml:space="preserve"> </w:t>
-            </w:r>
-            <w:proofErr w:type="gramStart"/>
-            <w:r>
-              <w:rPr>
-                <w:rFonts w:ascii="Leelawadee UI" w:hAnsi="Leelawadee UI" w:cs="Leelawadee UI"/>
-                <w:sz w:val="24"/>
-              </w:rPr>
-              <w:t>F</w:t>
-            </w:r>
-            <w:r>
-              <w:rPr>
-                <w:rFonts w:ascii="Leelawadee UI" w:hAnsi="Leelawadee UI" w:cs="Leelawadee UI"/>
-                <w:sz w:val="24"/>
-              </w:rPr>
-              <w:t>or</w:t>
-            </w:r>
-            <w:proofErr w:type="gramEnd"/>
-            <w:r>
-              <w:rPr>
-                <w:rFonts w:ascii="Leelawadee UI" w:hAnsi="Leelawadee UI" w:cs="Leelawadee UI"/>
-                <w:sz w:val="24"/>
-              </w:rPr>
-              <w:t xml:space="preserve"> double jump)</w:t>
+              <w:t xml:space="preserve"> F</w:t>
+            </w:r>
+            <w:r>
+              <w:rPr>
+                <w:rFonts w:ascii="Leelawadee UI" w:hAnsi="Leelawadee UI" w:cs="Leelawadee UI"/>
+                <w:sz w:val="24"/>
+              </w:rPr>
+              <w:t>or double jump)</w:t>
             </w:r>
           </w:p>
         </w:tc>
@@ -605,7 +598,7 @@
                 <w:rFonts w:ascii="Leelawadee UI" w:hAnsi="Leelawadee UI" w:cs="Leelawadee UI"/>
                 <w:sz w:val="24"/>
               </w:rPr>
-              <w:t>Basic Attack</w:t>
+              <w:t>Ability 1</w:t>
             </w:r>
           </w:p>
         </w:tc>
@@ -645,16 +638,7 @@
                 <w:rFonts w:ascii="Leelawadee UI" w:hAnsi="Leelawadee UI" w:cs="Leelawadee UI"/>
                 <w:sz w:val="24"/>
               </w:rPr>
-              <w:t>All Ar</w:t>
-            </w:r>
-            <w:bookmarkStart w:id="0" w:name="_GoBack"/>
-            <w:bookmarkEnd w:id="0"/>
-            <w:r>
-              <w:rPr>
-                <w:rFonts w:ascii="Leelawadee UI" w:hAnsi="Leelawadee UI" w:cs="Leelawadee UI"/>
-                <w:sz w:val="24"/>
-              </w:rPr>
-              <w:t>ound Attack</w:t>
+              <w:t>Bounce (Goes up very high</w:t>
             </w:r>
           </w:p>
         </w:tc>
@@ -674,7 +658,7 @@
                 <w:rFonts w:ascii="Leelawadee UI" w:hAnsi="Leelawadee UI" w:cs="Leelawadee UI"/>
                 <w:sz w:val="24"/>
               </w:rPr>
-              <w:t>Forward Attack</w:t>
+              <w:t>Drill into Ground (Goes through cracked objects)</w:t>
             </w:r>
           </w:p>
         </w:tc>
@@ -699,7 +683,7 @@
                 <w:rFonts w:ascii="Leelawadee UI" w:hAnsi="Leelawadee UI" w:cs="Leelawadee UI"/>
                 <w:sz w:val="24"/>
               </w:rPr>
-              <w:t>Ability 1</w:t>
+              <w:t>Ability 2</w:t>
             </w:r>
           </w:p>
         </w:tc>
@@ -720,91 +704,6 @@
                 <w:sz w:val="24"/>
               </w:rPr>
               <w:t>Slam (Shockwave can stun enemies)</w:t>
-            </w:r>
-          </w:p>
-        </w:tc>
-        <w:tc>
-          <w:tcPr>
-            <w:tcW w:w="2341" w:type="dxa"/>
-          </w:tcPr>
-          <w:p>
-            <w:pPr>
-              <w:rPr>
-                <w:rFonts w:ascii="Leelawadee UI" w:hAnsi="Leelawadee UI" w:cs="Leelawadee UI"/>
-                <w:sz w:val="24"/>
-              </w:rPr>
-            </w:pPr>
-            <w:r>
-              <w:rPr>
-                <w:rFonts w:ascii="Leelawadee UI" w:hAnsi="Leelawadee UI" w:cs="Leelawadee UI"/>
-                <w:sz w:val="24"/>
-              </w:rPr>
-              <w:t>Bounce (Goes up very high)</w:t>
-            </w:r>
-          </w:p>
-        </w:tc>
-        <w:tc>
-          <w:tcPr>
-            <w:tcW w:w="2341" w:type="dxa"/>
-          </w:tcPr>
-          <w:p>
-            <w:pPr>
-              <w:rPr>
-                <w:rFonts w:ascii="Leelawadee UI" w:hAnsi="Leelawadee UI" w:cs="Leelawadee UI"/>
-                <w:sz w:val="24"/>
-              </w:rPr>
-            </w:pPr>
-            <w:r>
-              <w:rPr>
-                <w:rFonts w:ascii="Leelawadee UI" w:hAnsi="Leelawadee UI" w:cs="Leelawadee UI"/>
-                <w:sz w:val="24"/>
-              </w:rPr>
-              <w:t>Drill into Ground (Goes through cracked objects)</w:t>
-            </w:r>
-          </w:p>
-        </w:tc>
-      </w:tr>
-      <w:tr>
-        <w:trPr>
-          <w:trHeight w:val="305"/>
-        </w:trPr>
-        <w:tc>
-          <w:tcPr>
-            <w:tcW w:w="2340" w:type="dxa"/>
-          </w:tcPr>
-          <w:p>
-            <w:pPr>
-              <w:rPr>
-                <w:rFonts w:ascii="Leelawadee UI" w:hAnsi="Leelawadee UI" w:cs="Leelawadee UI"/>
-                <w:sz w:val="24"/>
-              </w:rPr>
-            </w:pPr>
-            <w:r>
-              <w:rPr>
-                <w:rFonts w:ascii="Leelawadee UI" w:hAnsi="Leelawadee UI" w:cs="Leelawadee UI"/>
-                <w:sz w:val="24"/>
-              </w:rPr>
-              <w:t>Ability 2</w:t>
-            </w:r>
-          </w:p>
-        </w:tc>
-        <w:tc>
-          <w:tcPr>
-            <w:tcW w:w="2340" w:type="dxa"/>
-          </w:tcPr>
-          <w:p>
-            <w:pPr>
-              <w:rPr>
-                <w:rFonts w:ascii="Leelawadee UI" w:hAnsi="Leelawadee UI" w:cs="Leelawadee UI"/>
-                <w:sz w:val="24"/>
-              </w:rPr>
-            </w:pPr>
-            <w:r>
-              <w:rPr>
-                <w:rFonts w:ascii="Leelawadee UI" w:hAnsi="Leelawadee UI" w:cs="Leelawadee UI"/>
-                <w:sz w:val="24"/>
-              </w:rPr>
-              <w:t>Stick to walls</w:t>
             </w:r>
           </w:p>
         </w:tc>
@@ -870,7 +769,7 @@
 </file>
 
 <file path=word/endnotes.xml><?xml version="1.0" encoding="utf-8"?>
-<w:endnotes xmlns:wpc="http://schemas.microsoft.com/office/word/2010/wordprocessingCanvas" xmlns:cx="http://schemas.microsoft.com/office/drawing/2014/chartex" xmlns:cx1="http://schemas.microsoft.com/office/drawing/2015/9/8/chartex" xmlns:cx2="http://schemas.microsoft.com/office/drawing/2015/10/21/chartex" xmlns:cx3="http://schemas.microsoft.com/office/drawing/2016/5/9/chartex" xmlns:cx4="http://schemas.microsoft.com/office/drawing/2016/5/10/chartex" xmlns:cx5="http://schemas.microsoft.com/office/drawing/2016/5/11/chartex" xmlns:cx6="http://schemas.microsoft.com/office/drawing/2016/5/12/chartex" xmlns:cx7="http://schemas.microsoft.com/office/drawing/2016/5/13/chartex" xmlns:cx8="http://schemas.microsoft.com/office/drawing/2016/5/14/chartex" xmlns:mc="http://schemas.openxmlformats.org/markup-compatibility/2006" xmlns:aink="http://schemas.microsoft.com/office/drawing/2016/ink" xmlns:am3d="http://schemas.microsoft.com/office/drawing/2017/model3d" xmlns:o="urn:schemas-microsoft-com:office:office" xmlns:r="http://schemas.openxmlformats.org/officeDocument/2006/relationships" xmlns:m="http://schemas.openxmlformats.org/officeDocument/2006/math" xmlns:v="urn:schemas-microsoft-com:vml" xmlns:wp14="http://schemas.microsoft.com/office/word/2010/wordprocessingDrawing" xmlns:wp="http://schemas.openxmlformats.org/drawingml/2006/wordprocessingDrawing" xmlns:w10="urn:schemas-microsoft-com:office:word" xmlns:w="http://schemas.openxmlformats.org/wordprocessingml/2006/main" xmlns:w14="http://schemas.microsoft.com/office/word/2010/wordml" xmlns:w15="http://schemas.microsoft.com/office/word/2012/wordml" xmlns:w16se="http://schemas.microsoft.com/office/word/2015/wordml/symex" xmlns:wpg="http://schemas.microsoft.com/office/word/2010/wordprocessingGroup" xmlns:wpi="http://schemas.microsoft.com/office/word/2010/wordprocessingInk" xmlns:wne="http://schemas.microsoft.com/office/word/2006/wordml" xmlns:wps="http://schemas.microsoft.com/office/word/2010/wordprocessingShape" mc:Ignorable="w14 w15 w16se wp14">
+<w:endnotes xmlns:wpc="http://schemas.microsoft.com/office/word/2010/wordprocessingCanvas" xmlns:cx="http://schemas.microsoft.com/office/drawing/2014/chartex" xmlns:cx1="http://schemas.microsoft.com/office/drawing/2015/9/8/chartex" xmlns:cx2="http://schemas.microsoft.com/office/drawing/2015/10/21/chartex" xmlns:cx3="http://schemas.microsoft.com/office/drawing/2016/5/9/chartex" xmlns:cx4="http://schemas.microsoft.com/office/drawing/2016/5/10/chartex" xmlns:cx5="http://schemas.microsoft.com/office/drawing/2016/5/11/chartex" xmlns:cx6="http://schemas.microsoft.com/office/drawing/2016/5/12/chartex" xmlns:cx7="http://schemas.microsoft.com/office/drawing/2016/5/13/chartex" xmlns:cx8="http://schemas.microsoft.com/office/drawing/2016/5/14/chartex" xmlns:mc="http://schemas.openxmlformats.org/markup-compatibility/2006" xmlns:aink="http://schemas.microsoft.com/office/drawing/2016/ink" xmlns:am3d="http://schemas.microsoft.com/office/drawing/2017/model3d" xmlns:o="urn:schemas-microsoft-com:office:office" xmlns:r="http://schemas.openxmlformats.org/officeDocument/2006/relationships" xmlns:m="http://schemas.openxmlformats.org/officeDocument/2006/math" xmlns:v="urn:schemas-microsoft-com:vml" xmlns:wp14="http://schemas.microsoft.com/office/word/2010/wordprocessingDrawing" xmlns:wp="http://schemas.openxmlformats.org/drawingml/2006/wordprocessingDrawing" xmlns:w10="urn:schemas-microsoft-com:office:word" xmlns:w="http://schemas.openxmlformats.org/wordprocessingml/2006/main" xmlns:w14="http://schemas.microsoft.com/office/word/2010/wordml" xmlns:w15="http://schemas.microsoft.com/office/word/2012/wordml" xmlns:w16cid="http://schemas.microsoft.com/office/word/2016/wordml/cid" xmlns:w16se="http://schemas.microsoft.com/office/word/2015/wordml/symex" xmlns:wpg="http://schemas.microsoft.com/office/word/2010/wordprocessingGroup" xmlns:wpi="http://schemas.microsoft.com/office/word/2010/wordprocessingInk" xmlns:wne="http://schemas.microsoft.com/office/word/2006/wordml" xmlns:wps="http://schemas.microsoft.com/office/word/2010/wordprocessingShape" mc:Ignorable="w14 w15 w16se w16cid wp14">
   <w:endnote w:type="separator" w:id="-1">
     <w:p>
       <w:pPr>
@@ -895,7 +794,7 @@
 </file>
 
 <file path=word/footnotes.xml><?xml version="1.0" encoding="utf-8"?>
-<w:footnotes xmlns:wpc="http://schemas.microsoft.com/office/word/2010/wordprocessingCanvas" xmlns:cx="http://schemas.microsoft.com/office/drawing/2014/chartex" xmlns:cx1="http://schemas.microsoft.com/office/drawing/2015/9/8/chartex" xmlns:cx2="http://schemas.microsoft.com/office/drawing/2015/10/21/chartex" xmlns:cx3="http://schemas.microsoft.com/office/drawing/2016/5/9/chartex" xmlns:cx4="http://schemas.microsoft.com/office/drawing/2016/5/10/chartex" xmlns:cx5="http://schemas.microsoft.com/office/drawing/2016/5/11/chartex" xmlns:cx6="http://schemas.microsoft.com/office/drawing/2016/5/12/chartex" xmlns:cx7="http://schemas.microsoft.com/office/drawing/2016/5/13/chartex" xmlns:cx8="http://schemas.microsoft.com/office/drawing/2016/5/14/chartex" xmlns:mc="http://schemas.openxmlformats.org/markup-compatibility/2006" xmlns:aink="http://schemas.microsoft.com/office/drawing/2016/ink" xmlns:am3d="http://schemas.microsoft.com/office/drawing/2017/model3d" xmlns:o="urn:schemas-microsoft-com:office:office" xmlns:r="http://schemas.openxmlformats.org/officeDocument/2006/relationships" xmlns:m="http://schemas.openxmlformats.org/officeDocument/2006/math" xmlns:v="urn:schemas-microsoft-com:vml" xmlns:wp14="http://schemas.microsoft.com/office/word/2010/wordprocessingDrawing" xmlns:wp="http://schemas.openxmlformats.org/drawingml/2006/wordprocessingDrawing" xmlns:w10="urn:schemas-microsoft-com:office:word" xmlns:w="http://schemas.openxmlformats.org/wordprocessingml/2006/main" xmlns:w14="http://schemas.microsoft.com/office/word/2010/wordml" xmlns:w15="http://schemas.microsoft.com/office/word/2012/wordml" xmlns:w16se="http://schemas.microsoft.com/office/word/2015/wordml/symex" xmlns:wpg="http://schemas.microsoft.com/office/word/2010/wordprocessingGroup" xmlns:wpi="http://schemas.microsoft.com/office/word/2010/wordprocessingInk" xmlns:wne="http://schemas.microsoft.com/office/word/2006/wordml" xmlns:wps="http://schemas.microsoft.com/office/word/2010/wordprocessingShape" mc:Ignorable="w14 w15 w16se wp14">
+<w:footnotes xmlns:wpc="http://schemas.microsoft.com/office/word/2010/wordprocessingCanvas" xmlns:cx="http://schemas.microsoft.com/office/drawing/2014/chartex" xmlns:cx1="http://schemas.microsoft.com/office/drawing/2015/9/8/chartex" xmlns:cx2="http://schemas.microsoft.com/office/drawing/2015/10/21/chartex" xmlns:cx3="http://schemas.microsoft.com/office/drawing/2016/5/9/chartex" xmlns:cx4="http://schemas.microsoft.com/office/drawing/2016/5/10/chartex" xmlns:cx5="http://schemas.microsoft.com/office/drawing/2016/5/11/chartex" xmlns:cx6="http://schemas.microsoft.com/office/drawing/2016/5/12/chartex" xmlns:cx7="http://schemas.microsoft.com/office/drawing/2016/5/13/chartex" xmlns:cx8="http://schemas.microsoft.com/office/drawing/2016/5/14/chartex" xmlns:mc="http://schemas.openxmlformats.org/markup-compatibility/2006" xmlns:aink="http://schemas.microsoft.com/office/drawing/2016/ink" xmlns:am3d="http://schemas.microsoft.com/office/drawing/2017/model3d" xmlns:o="urn:schemas-microsoft-com:office:office" xmlns:r="http://schemas.openxmlformats.org/officeDocument/2006/relationships" xmlns:m="http://schemas.openxmlformats.org/officeDocument/2006/math" xmlns:v="urn:schemas-microsoft-com:vml" xmlns:wp14="http://schemas.microsoft.com/office/word/2010/wordprocessingDrawing" xmlns:wp="http://schemas.openxmlformats.org/drawingml/2006/wordprocessingDrawing" xmlns:w10="urn:schemas-microsoft-com:office:word" xmlns:w="http://schemas.openxmlformats.org/wordprocessingml/2006/main" xmlns:w14="http://schemas.microsoft.com/office/word/2010/wordml" xmlns:w15="http://schemas.microsoft.com/office/word/2012/wordml" xmlns:w16cid="http://schemas.microsoft.com/office/word/2016/wordml/cid" xmlns:w16se="http://schemas.microsoft.com/office/word/2015/wordml/symex" xmlns:wpg="http://schemas.microsoft.com/office/word/2010/wordprocessingGroup" xmlns:wpi="http://schemas.microsoft.com/office/word/2010/wordprocessingInk" xmlns:wne="http://schemas.microsoft.com/office/word/2006/wordml" xmlns:wps="http://schemas.microsoft.com/office/word/2010/wordprocessingShape" mc:Ignorable="w14 w15 w16se w16cid wp14">
   <w:footnote w:type="separator" w:id="-1">
     <w:p>
       <w:pPr>
@@ -920,7 +819,7 @@
 </file>
 
 <file path=word/header1.xml><?xml version="1.0" encoding="utf-8"?>
-<w:hdr xmlns:wpc="http://schemas.microsoft.com/office/word/2010/wordprocessingCanvas" xmlns:cx="http://schemas.microsoft.com/office/drawing/2014/chartex" xmlns:cx1="http://schemas.microsoft.com/office/drawing/2015/9/8/chartex" xmlns:cx2="http://schemas.microsoft.com/office/drawing/2015/10/21/chartex" xmlns:cx3="http://schemas.microsoft.com/office/drawing/2016/5/9/chartex" xmlns:cx4="http://schemas.microsoft.com/office/drawing/2016/5/10/chartex" xmlns:cx5="http://schemas.microsoft.com/office/drawing/2016/5/11/chartex" xmlns:cx6="http://schemas.microsoft.com/office/drawing/2016/5/12/chartex" xmlns:cx7="http://schemas.microsoft.com/office/drawing/2016/5/13/chartex" xmlns:cx8="http://schemas.microsoft.com/office/drawing/2016/5/14/chartex" xmlns:mc="http://schemas.openxmlformats.org/markup-compatibility/2006" xmlns:aink="http://schemas.microsoft.com/office/drawing/2016/ink" xmlns:am3d="http://schemas.microsoft.com/office/drawing/2017/model3d" xmlns:o="urn:schemas-microsoft-com:office:office" xmlns:r="http://schemas.openxmlformats.org/officeDocument/2006/relationships" xmlns:m="http://schemas.openxmlformats.org/officeDocument/2006/math" xmlns:v="urn:schemas-microsoft-com:vml" xmlns:wp14="http://schemas.microsoft.com/office/word/2010/wordprocessingDrawing" xmlns:wp="http://schemas.openxmlformats.org/drawingml/2006/wordprocessingDrawing" xmlns:w10="urn:schemas-microsoft-com:office:word" xmlns:w="http://schemas.openxmlformats.org/wordprocessingml/2006/main" xmlns:w14="http://schemas.microsoft.com/office/word/2010/wordml" xmlns:w15="http://schemas.microsoft.com/office/word/2012/wordml" xmlns:w16se="http://schemas.microsoft.com/office/word/2015/wordml/symex" xmlns:wpg="http://schemas.microsoft.com/office/word/2010/wordprocessingGroup" xmlns:wpi="http://schemas.microsoft.com/office/word/2010/wordprocessingInk" xmlns:wne="http://schemas.microsoft.com/office/word/2006/wordml" xmlns:wps="http://schemas.microsoft.com/office/word/2010/wordprocessingShape" mc:Ignorable="w14 w15 w16se wp14">
+<w:hdr xmlns:wpc="http://schemas.microsoft.com/office/word/2010/wordprocessingCanvas" xmlns:cx="http://schemas.microsoft.com/office/drawing/2014/chartex" xmlns:cx1="http://schemas.microsoft.com/office/drawing/2015/9/8/chartex" xmlns:cx2="http://schemas.microsoft.com/office/drawing/2015/10/21/chartex" xmlns:cx3="http://schemas.microsoft.com/office/drawing/2016/5/9/chartex" xmlns:cx4="http://schemas.microsoft.com/office/drawing/2016/5/10/chartex" xmlns:cx5="http://schemas.microsoft.com/office/drawing/2016/5/11/chartex" xmlns:cx6="http://schemas.microsoft.com/office/drawing/2016/5/12/chartex" xmlns:cx7="http://schemas.microsoft.com/office/drawing/2016/5/13/chartex" xmlns:cx8="http://schemas.microsoft.com/office/drawing/2016/5/14/chartex" xmlns:mc="http://schemas.openxmlformats.org/markup-compatibility/2006" xmlns:aink="http://schemas.microsoft.com/office/drawing/2016/ink" xmlns:am3d="http://schemas.microsoft.com/office/drawing/2017/model3d" xmlns:o="urn:schemas-microsoft-com:office:office" xmlns:r="http://schemas.openxmlformats.org/officeDocument/2006/relationships" xmlns:m="http://schemas.openxmlformats.org/officeDocument/2006/math" xmlns:v="urn:schemas-microsoft-com:vml" xmlns:wp14="http://schemas.microsoft.com/office/word/2010/wordprocessingDrawing" xmlns:wp="http://schemas.openxmlformats.org/drawingml/2006/wordprocessingDrawing" xmlns:w10="urn:schemas-microsoft-com:office:word" xmlns:w="http://schemas.openxmlformats.org/wordprocessingml/2006/main" xmlns:w14="http://schemas.microsoft.com/office/word/2010/wordml" xmlns:w15="http://schemas.microsoft.com/office/word/2012/wordml" xmlns:w16cid="http://schemas.microsoft.com/office/word/2016/wordml/cid" xmlns:w16se="http://schemas.microsoft.com/office/word/2015/wordml/symex" xmlns:wpg="http://schemas.microsoft.com/office/word/2010/wordprocessingGroup" xmlns:wpi="http://schemas.microsoft.com/office/word/2010/wordprocessingInk" xmlns:wne="http://schemas.microsoft.com/office/word/2006/wordml" xmlns:wps="http://schemas.microsoft.com/office/word/2010/wordprocessingShape" mc:Ignorable="w14 w15 w16se w16cid wp14">
   <w:p>
     <w:pPr>
       <w:pStyle w:val="Header"/>
@@ -933,7 +832,7 @@
 </file>
 
 <file path=word/styles.xml><?xml version="1.0" encoding="utf-8"?>
-<w:styles xmlns:mc="http://schemas.openxmlformats.org/markup-compatibility/2006" xmlns:r="http://schemas.openxmlformats.org/officeDocument/2006/relationships" xmlns:w="http://schemas.openxmlformats.org/wordprocessingml/2006/main" xmlns:w14="http://schemas.microsoft.com/office/word/2010/wordml" xmlns:w15="http://schemas.microsoft.com/office/word/2012/wordml" xmlns:w16se="http://schemas.microsoft.com/office/word/2015/wordml/symex" mc:Ignorable="w14 w15 w16se">
+<w:styles xmlns:mc="http://schemas.openxmlformats.org/markup-compatibility/2006" xmlns:r="http://schemas.openxmlformats.org/officeDocument/2006/relationships" xmlns:w="http://schemas.openxmlformats.org/wordprocessingml/2006/main" xmlns:w14="http://schemas.microsoft.com/office/word/2010/wordml" xmlns:w15="http://schemas.microsoft.com/office/word/2012/wordml" xmlns:w16cid="http://schemas.microsoft.com/office/word/2016/wordml/cid" xmlns:w16se="http://schemas.microsoft.com/office/word/2015/wordml/symex" mc:Ignorable="w14 w15 w16se w16cid">
   <w:docDefaults>
     <w:rPrDefault>
       <w:rPr>
@@ -1333,7 +1232,6 @@
   <w:style w:type="character" w:default="1" w:styleId="DefaultParagraphFont">
     <w:name w:val="Default Paragraph Font"/>
     <w:uiPriority w:val="1"/>
-    <w:semiHidden/>
     <w:unhideWhenUsed/>
   </w:style>
   <w:style w:type="table" w:default="1" w:styleId="TableNormal">

</xml_diff>